<commit_message>
lesson 181 - saturday
</commit_message>
<xml_diff>
--- a/english_via_skype/solutions/doc/lesson_178_Email writing practice_edit.docx
+++ b/english_via_skype/solutions/doc/lesson_178_Email writing practice_edit.docx
@@ -194,7 +194,23 @@
           <w:szCs w:val="36"/>
           <w:lang w:val="en-US"/>
         </w:rPr>
-        <w:t xml:space="preserve">e are still over two months behind of schedule. </w:t>
+        <w:t>e are</w:t>
+      </w:r>
+      <w:r>
+        <w:rPr>
+          <w:sz w:val="36"/>
+          <w:szCs w:val="36"/>
+          <w:lang w:val="en-US"/>
+        </w:rPr>
+        <w:t xml:space="preserve"> still over two months behind</w:t>
+      </w:r>
+      <w:r>
+        <w:rPr>
+          <w:sz w:val="36"/>
+          <w:szCs w:val="36"/>
+          <w:lang w:val="en-US"/>
+        </w:rPr>
+        <w:t xml:space="preserve"> schedule. </w:t>
       </w:r>
       <w:r>
         <w:rPr>
@@ -266,23 +282,7 @@
           <w:szCs w:val="36"/>
           <w:lang w:val="en-US"/>
         </w:rPr>
-        <w:t xml:space="preserve">expand and </w:t>
-      </w:r>
-      <w:r>
-        <w:rPr>
-          <w:sz w:val="36"/>
-          <w:szCs w:val="36"/>
-          <w:lang w:val="en-US"/>
-        </w:rPr>
-        <w:t xml:space="preserve">increasingly </w:t>
-      </w:r>
-      <w:r>
-        <w:rPr>
-          <w:sz w:val="36"/>
-          <w:szCs w:val="36"/>
-          <w:lang w:val="en-US"/>
-        </w:rPr>
-        <w:t xml:space="preserve">take over really important tasks from </w:t>
+        <w:t xml:space="preserve">expand and increasingly take over really important tasks from </w:t>
       </w:r>
       <w:r>
         <w:rPr>
@@ -314,7 +314,39 @@
           <w:szCs w:val="36"/>
           <w:lang w:val="en-US"/>
         </w:rPr>
-        <w:t xml:space="preserve">with reference to his question if it will solve </w:t>
+        <w:t>with refer</w:t>
+      </w:r>
+      <w:r>
+        <w:rPr>
+          <w:sz w:val="36"/>
+          <w:szCs w:val="36"/>
+          <w:lang w:val="en-US"/>
+        </w:rPr>
+        <w:t xml:space="preserve">ence to his question if it </w:t>
+      </w:r>
+      <w:r>
+        <w:rPr>
+          <w:sz w:val="36"/>
+          <w:szCs w:val="36"/>
+          <w:lang w:val="en-US"/>
+        </w:rPr>
+        <w:t>solve</w:t>
+      </w:r>
+      <w:r>
+        <w:rPr>
+          <w:sz w:val="36"/>
+          <w:szCs w:val="36"/>
+          <w:lang w:val="en-US"/>
+        </w:rPr>
+        <w:t>s</w:t>
+      </w:r>
+      <w:r>
+        <w:rPr>
+          <w:sz w:val="36"/>
+          <w:szCs w:val="36"/>
+          <w:lang w:val="en-US"/>
+        </w:rPr>
+        <w:t xml:space="preserve"> </w:t>
       </w:r>
       <w:r>
         <w:rPr>
@@ -338,7 +370,15 @@
           <w:szCs w:val="36"/>
           <w:lang w:val="en-US"/>
         </w:rPr>
-        <w:t>I drew him attention to the fact that newbies always need</w:t>
+        <w:t>I drew his</w:t>
+      </w:r>
+      <w:r>
+        <w:rPr>
+          <w:sz w:val="36"/>
+          <w:szCs w:val="36"/>
+          <w:lang w:val="en-US"/>
+        </w:rPr>
+        <w:t xml:space="preserve"> attention to the fact that newbies always need</w:t>
       </w:r>
       <w:r>
         <w:rPr>
@@ -362,7 +402,7 @@
           <w:szCs w:val="36"/>
           <w:lang w:val="en-US"/>
         </w:rPr>
-        <w:t>attention</w:t>
+        <w:t>consideration</w:t>
       </w:r>
       <w:r>
         <w:rPr>
@@ -386,82 +426,90 @@
           <w:szCs w:val="36"/>
           <w:lang w:val="en-US"/>
         </w:rPr>
-        <w:t>, so at t</w:t>
+        <w:t>, so at the beginning a</w:t>
+      </w:r>
+      <w:r>
+        <w:rPr>
+          <w:sz w:val="36"/>
+          <w:szCs w:val="36"/>
+          <w:lang w:val="en-US"/>
+        </w:rPr>
+        <w:t xml:space="preserve"> </w:t>
+      </w:r>
+      <w:r>
+        <w:rPr>
+          <w:sz w:val="36"/>
+          <w:szCs w:val="36"/>
+          <w:lang w:val="en-US"/>
+        </w:rPr>
+        <w:t>overall</w:t>
+      </w:r>
+      <w:r>
+        <w:rPr>
+          <w:sz w:val="36"/>
+          <w:szCs w:val="36"/>
+          <w:lang w:val="en-US"/>
+        </w:rPr>
+        <w:t xml:space="preserve"> profit </w:t>
+      </w:r>
+      <w:r>
+        <w:rPr>
+          <w:sz w:val="36"/>
+          <w:szCs w:val="36"/>
+          <w:lang w:val="en-US"/>
+        </w:rPr>
+        <w:t xml:space="preserve">will not be so </w:t>
+      </w:r>
+      <w:r>
+        <w:rPr>
+          <w:sz w:val="36"/>
+          <w:szCs w:val="36"/>
+          <w:lang w:val="en-US"/>
+        </w:rPr>
+        <w:t>meaningful.</w:t>
+      </w:r>
+      <w:r>
+        <w:rPr>
+          <w:sz w:val="36"/>
+          <w:szCs w:val="36"/>
+          <w:lang w:val="en-US"/>
+        </w:rPr>
+        <w:t xml:space="preserve"> </w:t>
+      </w:r>
+      <w:r>
+        <w:rPr>
+          <w:sz w:val="36"/>
+          <w:szCs w:val="36"/>
+          <w:lang w:val="en-US"/>
+        </w:rPr>
+        <w:t>I hope that you have</w:t>
+      </w:r>
+      <w:r>
+        <w:rPr>
+          <w:sz w:val="36"/>
+          <w:szCs w:val="36"/>
+          <w:lang w:val="en-US"/>
+        </w:rPr>
+        <w:t xml:space="preserve"> similar point. Let me know if you </w:t>
+      </w:r>
+      <w:r>
+        <w:rPr>
+          <w:sz w:val="36"/>
+          <w:szCs w:val="36"/>
+          <w:lang w:val="en-US"/>
+        </w:rPr>
+        <w:t>wish</w:t>
+      </w:r>
+      <w:r>
+        <w:rPr>
+          <w:sz w:val="36"/>
+          <w:szCs w:val="36"/>
+          <w:lang w:val="en-US"/>
+        </w:rPr>
+        <w:t xml:space="preserve"> to call the meeting to discuss about that.</w:t>
       </w:r>
       <w:bookmarkStart w:id="0" w:name="_GoBack"/>
       <w:bookmarkEnd w:id="0"/>
-      <w:r>
-        <w:rPr>
-          <w:sz w:val="36"/>
-          <w:szCs w:val="36"/>
-          <w:lang w:val="en-US"/>
-        </w:rPr>
-        <w:t>he beginning a</w:t>
-      </w:r>
-      <w:r>
-        <w:rPr>
-          <w:sz w:val="36"/>
-          <w:szCs w:val="36"/>
-          <w:lang w:val="en-US"/>
-        </w:rPr>
-        <w:t xml:space="preserve"> </w:t>
-      </w:r>
-      <w:r>
-        <w:rPr>
-          <w:sz w:val="36"/>
-          <w:szCs w:val="36"/>
-          <w:lang w:val="en-US"/>
-        </w:rPr>
-        <w:t>overall</w:t>
-      </w:r>
-      <w:r>
-        <w:rPr>
-          <w:sz w:val="36"/>
-          <w:szCs w:val="36"/>
-          <w:lang w:val="en-US"/>
-        </w:rPr>
-        <w:t xml:space="preserve"> profit it will not be so </w:t>
-      </w:r>
-      <w:r>
-        <w:rPr>
-          <w:sz w:val="36"/>
-          <w:szCs w:val="36"/>
-          <w:lang w:val="en-US"/>
-        </w:rPr>
-        <w:t>meaningful.</w:t>
-      </w:r>
-      <w:r>
-        <w:rPr>
-          <w:sz w:val="36"/>
-          <w:szCs w:val="36"/>
-          <w:lang w:val="en-US"/>
-        </w:rPr>
-        <w:t xml:space="preserve"> </w:t>
-      </w:r>
-      <w:r>
-        <w:rPr>
-          <w:sz w:val="36"/>
-          <w:szCs w:val="36"/>
-          <w:lang w:val="en-US"/>
-        </w:rPr>
-        <w:t xml:space="preserve">I hope that you have the similar point. Let me know if you </w:t>
-      </w:r>
-      <w:r>
-        <w:rPr>
-          <w:sz w:val="36"/>
-          <w:szCs w:val="36"/>
-          <w:lang w:val="en-US"/>
-        </w:rPr>
-        <w:t>wish</w:t>
-      </w:r>
-      <w:r>
-        <w:rPr>
-          <w:sz w:val="36"/>
-          <w:szCs w:val="36"/>
-          <w:lang w:val="en-US"/>
-        </w:rPr>
-        <w:t xml:space="preserve"> to call the meeting to discuss about that.</w:t>
-      </w:r>
     </w:p>
     <w:p>
       <w:pPr>

</xml_diff>